<commit_message>
Update Meeting Notes 10-15-22.docx
</commit_message>
<xml_diff>
--- a/Meeting Notes 10-15-22.docx
+++ b/Meeting Notes 10-15-22.docx
@@ -69,23 +69,7 @@
           <w:sz w:val="28"/>
           <w:szCs w:val="28"/>
         </w:rPr>
-        <w:t xml:space="preserve">Reviewed </w:t>
-      </w:r>
-      <w:proofErr w:type="spellStart"/>
-      <w:r>
-        <w:rPr>
-          <w:sz w:val="28"/>
-          <w:szCs w:val="28"/>
-        </w:rPr>
-        <w:t>Github</w:t>
-      </w:r>
-      <w:proofErr w:type="spellEnd"/>
-      <w:r>
-        <w:rPr>
-          <w:sz w:val="28"/>
-          <w:szCs w:val="28"/>
-        </w:rPr>
-        <w:t xml:space="preserve"> basics</w:t>
+        <w:t>Reviewed Github basics</w:t>
       </w:r>
     </w:p>
     <w:p>
@@ -105,23 +89,7 @@
           <w:sz w:val="28"/>
           <w:szCs w:val="28"/>
         </w:rPr>
-        <w:t xml:space="preserve">Showed </w:t>
-      </w:r>
-      <w:proofErr w:type="spellStart"/>
-      <w:r>
-        <w:rPr>
-          <w:sz w:val="28"/>
-          <w:szCs w:val="28"/>
-        </w:rPr>
-        <w:t>Github</w:t>
-      </w:r>
-      <w:proofErr w:type="spellEnd"/>
-      <w:r>
-        <w:rPr>
-          <w:sz w:val="28"/>
-          <w:szCs w:val="28"/>
-        </w:rPr>
-        <w:t xml:space="preserve"> example</w:t>
+        <w:t>Showed Github example</w:t>
       </w:r>
     </w:p>
     <w:p>
@@ -131,6 +99,21 @@
           <w:szCs w:val="28"/>
         </w:rPr>
       </w:pPr>
+    </w:p>
+    <w:p>
+      <w:pPr>
+        <w:rPr>
+          <w:sz w:val="28"/>
+          <w:szCs w:val="28"/>
+        </w:rPr>
+      </w:pPr>
+      <w:r>
+        <w:rPr>
+          <w:sz w:val="28"/>
+          <w:szCs w:val="28"/>
+        </w:rPr>
+        <w:t>Testing GitHub – Chris Nevares</w:t>
+      </w:r>
     </w:p>
     <w:sectPr>
       <w:pgSz w:w="12240" w:h="15840"/>

</xml_diff>